<commit_message>
mise en forme pour remise
</commit_message>
<xml_diff>
--- a/Tp3/rapport_devoir_3.docx
+++ b/Tp3/rapport_devoir_3.docx
@@ -48,7 +48,7 @@
     </w:p>
     <w:p>
       <w:pPr>
-        <w:pStyle w:val="ListParagraph"/>
+        <w:pStyle w:val="Paragraphedeliste"/>
         <w:keepNext/>
         <w:numPr>
           <w:ilvl w:val="0"/>
@@ -190,7 +190,7 @@
     </w:p>
     <w:tbl>
       <w:tblPr>
-        <w:tblStyle w:val="TableGrid"/>
+        <w:tblStyle w:val="Grilledutableau"/>
         <w:tblW w:w="0" w:type="auto"/>
         <w:tblLook w:val="04A0" w:firstRow="1" w:lastRow="0" w:firstColumn="1" w:lastColumn="0" w:noHBand="0" w:noVBand="1"/>
       </w:tblPr>
@@ -476,7 +476,7 @@
     </w:p>
     <w:p>
       <w:pPr>
-        <w:pStyle w:val="ListParagraph"/>
+        <w:pStyle w:val="Paragraphedeliste"/>
         <w:keepNext/>
         <w:numPr>
           <w:ilvl w:val="0"/>
@@ -610,7 +610,7 @@
     </w:p>
     <w:tbl>
       <w:tblPr>
-        <w:tblStyle w:val="TableGrid"/>
+        <w:tblStyle w:val="Grilledutableau"/>
         <w:tblW w:w="0" w:type="auto"/>
         <w:tblLook w:val="04A0" w:firstRow="1" w:lastRow="0" w:firstColumn="1" w:lastColumn="0" w:noHBand="0" w:noVBand="1"/>
       </w:tblPr>
@@ -887,7 +887,7 @@
     </w:tbl>
     <w:p>
       <w:pPr>
-        <w:pStyle w:val="ListParagraph"/>
+        <w:pStyle w:val="Paragraphedeliste"/>
         <w:keepNext/>
         <w:rPr>
           <w:rFonts w:cstheme="minorHAnsi"/>
@@ -897,7 +897,7 @@
     </w:p>
     <w:p>
       <w:pPr>
-        <w:pStyle w:val="ListParagraph"/>
+        <w:pStyle w:val="Paragraphedeliste"/>
         <w:keepNext/>
         <w:rPr>
           <w:rFonts w:cstheme="minorHAnsi"/>
@@ -983,7 +983,7 @@
     </w:p>
     <w:p>
       <w:pPr>
-        <w:pStyle w:val="ListParagraph"/>
+        <w:pStyle w:val="Paragraphedeliste"/>
         <w:keepNext/>
         <w:rPr>
           <w:rFonts w:cstheme="minorHAnsi"/>
@@ -1035,7 +1035,7 @@
     </w:p>
     <w:tbl>
       <w:tblPr>
-        <w:tblStyle w:val="TableGrid"/>
+        <w:tblStyle w:val="Grilledutableau"/>
         <w:tblW w:w="0" w:type="auto"/>
         <w:tblLook w:val="04A0" w:firstRow="1" w:lastRow="0" w:firstColumn="1" w:lastColumn="0" w:noHBand="0" w:noVBand="1"/>
       </w:tblPr>
@@ -1325,17 +1325,262 @@
         <w:keepNext/>
         <w:rPr>
           <w:rFonts w:cstheme="minorHAnsi"/>
-          <w:b/>
-          <w:bCs/>
+          <w:color w:val="000000" w:themeColor="text1"/>
         </w:rPr>
       </w:pPr>
       <w:r>
+        <w:rPr>
+          <w:rFonts w:cstheme="minorHAnsi"/>
+          <w:color w:val="000000" w:themeColor="text1"/>
+        </w:rPr>
+        <w:t xml:space="preserve">Nous observons que les histogrammes de </w:t>
+      </w:r>
+      <w:proofErr w:type="spellStart"/>
+      <w:r>
+        <w:rPr>
+          <w:rFonts w:cstheme="minorHAnsi"/>
+          <w:color w:val="000000" w:themeColor="text1"/>
+        </w:rPr>
+        <w:t>Tloc</w:t>
+      </w:r>
+      <w:proofErr w:type="spellEnd"/>
+      <w:r>
+        <w:rPr>
+          <w:rFonts w:cstheme="minorHAnsi"/>
+          <w:color w:val="000000" w:themeColor="text1"/>
+        </w:rPr>
+        <w:t xml:space="preserve">, </w:t>
+      </w:r>
+      <w:proofErr w:type="spellStart"/>
+      <w:r>
+        <w:rPr>
+          <w:rFonts w:cstheme="minorHAnsi"/>
+          <w:color w:val="000000" w:themeColor="text1"/>
+        </w:rPr>
+        <w:t>Tassert</w:t>
+      </w:r>
+      <w:proofErr w:type="spellEnd"/>
+      <w:r>
+        <w:rPr>
+          <w:rFonts w:cstheme="minorHAnsi"/>
+          <w:color w:val="000000" w:themeColor="text1"/>
+        </w:rPr>
+        <w:t xml:space="preserve"> et </w:t>
+      </w:r>
+      <w:proofErr w:type="spellStart"/>
+      <w:r>
+        <w:rPr>
+          <w:rFonts w:cstheme="minorHAnsi"/>
+          <w:color w:val="000000" w:themeColor="text1"/>
+        </w:rPr>
+        <w:t>Wmc</w:t>
+      </w:r>
+      <w:proofErr w:type="spellEnd"/>
+      <w:r>
+        <w:rPr>
+          <w:rFonts w:cstheme="minorHAnsi"/>
+          <w:color w:val="000000" w:themeColor="text1"/>
+        </w:rPr>
+        <w:t xml:space="preserve"> sont tous les 3 similaire</w:t>
+      </w:r>
+      <w:r>
+        <w:rPr>
+          <w:rFonts w:cstheme="minorHAnsi"/>
+          <w:color w:val="000000" w:themeColor="text1"/>
+        </w:rPr>
+        <w:t>s</w:t>
+      </w:r>
+      <w:r>
+        <w:rPr>
+          <w:rFonts w:cstheme="minorHAnsi"/>
+          <w:color w:val="000000" w:themeColor="text1"/>
+        </w:rPr>
+        <w:t xml:space="preserve"> et semble</w:t>
+      </w:r>
+      <w:r>
+        <w:rPr>
+          <w:rFonts w:cstheme="minorHAnsi"/>
+          <w:color w:val="000000" w:themeColor="text1"/>
+        </w:rPr>
+        <w:t>nt</w:t>
+      </w:r>
+      <w:r>
+        <w:rPr>
+          <w:rFonts w:cstheme="minorHAnsi"/>
+          <w:color w:val="000000" w:themeColor="text1"/>
+        </w:rPr>
+        <w:t xml:space="preserve"> suivre un</w:t>
+      </w:r>
+      <w:r>
+        <w:rPr>
+          <w:rFonts w:cstheme="minorHAnsi"/>
+          <w:color w:val="000000" w:themeColor="text1"/>
+        </w:rPr>
+        <w:t>e</w:t>
+      </w:r>
+      <w:r>
+        <w:rPr>
+          <w:rFonts w:cstheme="minorHAnsi"/>
+          <w:color w:val="000000" w:themeColor="text1"/>
+        </w:rPr>
+        <w:t xml:space="preserve"> courbe de forme  </w:t>
+      </w:r>
+      <m:oMath>
+        <m:f>
+          <m:fPr>
+            <m:ctrlPr>
+              <w:rPr>
+                <w:rFonts w:ascii="Cambria Math" w:hAnsi="Cambria Math" w:cstheme="minorHAnsi"/>
+                <w:i/>
+                <w:color w:val="000000" w:themeColor="text1"/>
+              </w:rPr>
+            </m:ctrlPr>
+          </m:fPr>
+          <m:num>
+            <m:r>
+              <w:rPr>
+                <w:rFonts w:ascii="Cambria Math" w:hAnsi="Cambria Math" w:cstheme="minorHAnsi"/>
+                <w:color w:val="000000" w:themeColor="text1"/>
+              </w:rPr>
+              <m:t>1</m:t>
+            </m:r>
+          </m:num>
+          <m:den>
+            <m:r>
+              <w:rPr>
+                <w:rFonts w:ascii="Cambria Math" w:hAnsi="Cambria Math" w:cstheme="minorHAnsi"/>
+                <w:color w:val="000000" w:themeColor="text1"/>
+              </w:rPr>
+              <m:t>a*x</m:t>
+            </m:r>
+          </m:den>
+        </m:f>
+        <m:r>
+          <w:rPr>
+            <w:rFonts w:ascii="Cambria Math" w:hAnsi="Cambria Math" w:cstheme="minorHAnsi"/>
+            <w:color w:val="000000" w:themeColor="text1"/>
+          </w:rPr>
+          <m:t>+b</m:t>
+        </m:r>
+      </m:oMath>
+      <w:r>
+        <w:rPr>
+          <w:rFonts w:eastAsiaTheme="minorEastAsia" w:cstheme="minorHAnsi"/>
+          <w:color w:val="000000" w:themeColor="text1"/>
+        </w:rPr>
+        <w:t>. De plus, la plupart des points extrêmes trouvé</w:t>
+      </w:r>
+      <w:r>
+        <w:rPr>
+          <w:rFonts w:eastAsiaTheme="minorEastAsia" w:cstheme="minorHAnsi"/>
+          <w:color w:val="000000" w:themeColor="text1"/>
+        </w:rPr>
+        <w:t>s</w:t>
+      </w:r>
+      <w:r>
+        <w:rPr>
+          <w:rFonts w:eastAsiaTheme="minorEastAsia" w:cstheme="minorHAnsi"/>
+          <w:color w:val="000000" w:themeColor="text1"/>
+        </w:rPr>
+        <w:t xml:space="preserve"> par une boite à moustache se retrouve</w:t>
+      </w:r>
+      <w:r>
+        <w:rPr>
+          <w:rFonts w:eastAsiaTheme="minorEastAsia" w:cstheme="minorHAnsi"/>
+          <w:color w:val="000000" w:themeColor="text1"/>
+        </w:rPr>
+        <w:t>nt</w:t>
+      </w:r>
+      <w:r>
+        <w:rPr>
+          <w:rFonts w:eastAsiaTheme="minorEastAsia" w:cstheme="minorHAnsi"/>
+          <w:color w:val="000000" w:themeColor="text1"/>
+        </w:rPr>
+        <w:t xml:space="preserve"> aussi dans les points extrêmes des autres boites à moustaches. Il semble donc y avoir un lien entre les métriques </w:t>
+      </w:r>
+      <w:proofErr w:type="spellStart"/>
+      <w:r>
+        <w:rPr>
+          <w:rFonts w:eastAsiaTheme="minorEastAsia" w:cstheme="minorHAnsi"/>
+          <w:color w:val="000000" w:themeColor="text1"/>
+        </w:rPr>
+        <w:t>Tloc</w:t>
+      </w:r>
+      <w:proofErr w:type="spellEnd"/>
+      <w:r>
+        <w:rPr>
+          <w:rFonts w:eastAsiaTheme="minorEastAsia" w:cstheme="minorHAnsi"/>
+          <w:color w:val="000000" w:themeColor="text1"/>
+        </w:rPr>
+        <w:t xml:space="preserve">, </w:t>
+      </w:r>
+      <w:proofErr w:type="spellStart"/>
+      <w:r>
+        <w:rPr>
+          <w:rFonts w:eastAsiaTheme="minorEastAsia" w:cstheme="minorHAnsi"/>
+          <w:color w:val="000000" w:themeColor="text1"/>
+        </w:rPr>
+        <w:t>Tassert</w:t>
+      </w:r>
+      <w:proofErr w:type="spellEnd"/>
+      <w:r>
+        <w:rPr>
+          <w:rFonts w:eastAsiaTheme="minorEastAsia" w:cstheme="minorHAnsi"/>
+          <w:color w:val="000000" w:themeColor="text1"/>
+        </w:rPr>
+        <w:t xml:space="preserve"> et </w:t>
+      </w:r>
+      <w:proofErr w:type="spellStart"/>
+      <w:r>
+        <w:rPr>
+          <w:rFonts w:eastAsiaTheme="minorEastAsia" w:cstheme="minorHAnsi"/>
+          <w:color w:val="000000" w:themeColor="text1"/>
+        </w:rPr>
+        <w:t>Wmc</w:t>
+      </w:r>
+      <w:proofErr w:type="spellEnd"/>
+      <w:r>
+        <w:rPr>
+          <w:rFonts w:eastAsiaTheme="minorEastAsia" w:cstheme="minorHAnsi"/>
+          <w:color w:val="000000" w:themeColor="text1"/>
+        </w:rPr>
+        <w:t>.</w:t>
+      </w:r>
+    </w:p>
+    <w:p>
+      <w:pPr>
+        <w:keepNext/>
+        <w:rPr>
+          <w:rFonts w:cstheme="minorHAnsi"/>
+          <w:color w:val="000000" w:themeColor="text1"/>
+        </w:rPr>
+      </w:pPr>
+    </w:p>
+    <w:p>
+      <w:pPr>
+        <w:keepNext/>
+        <w:ind w:firstLine="708"/>
         <w:rPr>
           <w:rFonts w:cstheme="minorHAnsi"/>
           <w:b/>
           <w:bCs/>
         </w:rPr>
+      </w:pPr>
+      <w:r>
+        <w:rPr>
+          <w:rFonts w:cstheme="minorHAnsi"/>
+          <w:b/>
+          <w:bCs/>
+        </w:rPr>
         <w:t>Tâche 2 :</w:t>
+      </w:r>
+      <w:r>
+        <w:rPr>
+          <w:rFonts w:cstheme="minorHAnsi"/>
+          <w:b/>
+          <w:bCs/>
+        </w:rPr>
+        <w:t xml:space="preserve"> Étudier les corrélations des métriques.</w:t>
       </w:r>
     </w:p>
     <w:p>
@@ -2450,7 +2695,14 @@
         <w:rPr>
           <w:rFonts w:cstheme="minorHAnsi"/>
         </w:rPr>
-        <w:t xml:space="preserve">,59), ce qui semble indiquer ce que </w:t>
+        <w:t xml:space="preserve">,59), ce qui semble indiquer </w:t>
+      </w:r>
+      <w:r>
+        <w:rPr>
+          <w:rFonts w:cstheme="minorHAnsi"/>
+        </w:rPr>
+        <w:lastRenderedPageBreak/>
+        <w:t xml:space="preserve">ce que </w:t>
       </w:r>
       <w:proofErr w:type="spellStart"/>
       <w:r>
@@ -2520,14 +2772,7 @@
         <w:rPr>
           <w:rFonts w:cstheme="minorHAnsi"/>
         </w:rPr>
-        <w:t xml:space="preserve"> mesure la somme des complexités des méthodes dans une classe. Ainsi, une classe </w:t>
-      </w:r>
-      <w:r>
-        <w:rPr>
-          <w:rFonts w:cstheme="minorHAnsi"/>
-        </w:rPr>
-        <w:lastRenderedPageBreak/>
-        <w:t xml:space="preserve">possédant un grand </w:t>
+        <w:t xml:space="preserve"> mesure la somme des complexités des méthodes dans une classe. Ainsi, une classe possédant un grand </w:t>
       </w:r>
       <w:proofErr w:type="spellStart"/>
       <w:r>
@@ -2603,20 +2848,44 @@
     <w:p>
       <w:pPr>
         <w:keepNext/>
+        <w:jc w:val="both"/>
         <w:rPr>
           <w:rFonts w:cstheme="minorHAnsi"/>
         </w:rPr>
       </w:pPr>
-      <w:r>
-        <w:rPr>
-          <w:rFonts w:cstheme="minorHAnsi"/>
-        </w:rPr>
-        <w:t>Tâche 3 :</w:t>
-      </w:r>
     </w:p>
     <w:p>
       <w:pPr>
         <w:keepNext/>
+        <w:ind w:firstLine="708"/>
+        <w:jc w:val="both"/>
+        <w:rPr>
+          <w:rFonts w:cstheme="minorHAnsi"/>
+          <w:b/>
+          <w:bCs/>
+        </w:rPr>
+      </w:pPr>
+      <w:r>
+        <w:rPr>
+          <w:rFonts w:cstheme="minorHAnsi"/>
+          <w:b/>
+          <w:bCs/>
+        </w:rPr>
+        <w:t>Tâche 3 :</w:t>
+      </w:r>
+      <w:r>
+        <w:rPr>
+          <w:rFonts w:cstheme="minorHAnsi"/>
+          <w:b/>
+          <w:bCs/>
+        </w:rPr>
+        <w:t xml:space="preserve"> Évaluation de l’hypothèse. </w:t>
+      </w:r>
+    </w:p>
+    <w:p>
+      <w:pPr>
+        <w:keepNext/>
+        <w:jc w:val="both"/>
         <w:rPr>
           <w:rFonts w:cstheme="minorHAnsi"/>
         </w:rPr>
@@ -2639,6 +2908,7 @@
     <w:p>
       <w:pPr>
         <w:spacing w:before="100" w:beforeAutospacing="1" w:after="100" w:afterAutospacing="1" w:line="240" w:lineRule="auto"/>
+        <w:jc w:val="both"/>
         <w:rPr>
           <w:rFonts w:eastAsia="Times New Roman" w:cstheme="minorHAnsi"/>
           <w:kern w:val="0"/>
@@ -2706,6 +2976,7 @@
     <w:p>
       <w:pPr>
         <w:spacing w:before="100" w:beforeAutospacing="1" w:after="100" w:afterAutospacing="1" w:line="240" w:lineRule="auto"/>
+        <w:jc w:val="both"/>
         <w:outlineLvl w:val="3"/>
         <w:rPr>
           <w:rFonts w:eastAsia="Times New Roman" w:cstheme="minorHAnsi"/>
@@ -2735,6 +3006,7 @@
           <w:numId w:val="8"/>
         </w:numPr>
         <w:spacing w:before="100" w:beforeAutospacing="1" w:after="100" w:afterAutospacing="1" w:line="240" w:lineRule="auto"/>
+        <w:jc w:val="both"/>
         <w:rPr>
           <w:rFonts w:eastAsia="Times New Roman" w:cstheme="minorHAnsi"/>
           <w:kern w:val="0"/>
@@ -2770,6 +3042,7 @@
           <w:numId w:val="8"/>
         </w:numPr>
         <w:spacing w:before="100" w:beforeAutospacing="1" w:after="100" w:afterAutospacing="1" w:line="240" w:lineRule="auto"/>
+        <w:jc w:val="both"/>
         <w:rPr>
           <w:rFonts w:eastAsia="Times New Roman" w:cstheme="minorHAnsi"/>
           <w:kern w:val="0"/>
@@ -2801,6 +3074,7 @@
     <w:p>
       <w:pPr>
         <w:spacing w:before="100" w:beforeAutospacing="1" w:after="100" w:afterAutospacing="1" w:line="240" w:lineRule="auto"/>
+        <w:jc w:val="both"/>
         <w:outlineLvl w:val="3"/>
         <w:rPr>
           <w:rFonts w:eastAsia="Times New Roman" w:cstheme="minorHAnsi"/>
@@ -2852,6 +3126,7 @@
           <w:numId w:val="9"/>
         </w:numPr>
         <w:spacing w:before="100" w:beforeAutospacing="1" w:after="100" w:afterAutospacing="1" w:line="240" w:lineRule="auto"/>
+        <w:jc w:val="both"/>
         <w:rPr>
           <w:rFonts w:eastAsia="Times New Roman" w:cstheme="minorHAnsi"/>
           <w:kern w:val="0"/>
@@ -2887,6 +3162,7 @@
           <w:numId w:val="9"/>
         </w:numPr>
         <w:spacing w:before="100" w:beforeAutospacing="1" w:after="100" w:afterAutospacing="1" w:line="240" w:lineRule="auto"/>
+        <w:jc w:val="both"/>
         <w:rPr>
           <w:rFonts w:eastAsia="Times New Roman" w:cstheme="minorHAnsi"/>
           <w:kern w:val="0"/>
@@ -2918,6 +3194,7 @@
     <w:p>
       <w:pPr>
         <w:spacing w:before="100" w:beforeAutospacing="1" w:after="100" w:afterAutospacing="1" w:line="240" w:lineRule="auto"/>
+        <w:jc w:val="both"/>
         <w:rPr>
           <w:rFonts w:eastAsia="Times New Roman" w:cstheme="minorHAnsi"/>
           <w:b/>
@@ -2942,6 +3219,7 @@
     <w:p>
       <w:pPr>
         <w:spacing w:before="100" w:beforeAutospacing="1" w:after="100" w:afterAutospacing="1" w:line="240" w:lineRule="auto"/>
+        <w:jc w:val="both"/>
         <w:rPr>
           <w:rFonts w:eastAsia="Times New Roman" w:cstheme="minorHAnsi"/>
           <w:kern w:val="0"/>
@@ -2959,7 +3237,7 @@
           <w:lang w:val="fr-CA" w:eastAsia="en-GB"/>
         </w:rPr>
         <w:drawing>
-          <wp:anchor distT="0" distB="0" distL="114300" distR="114300" simplePos="0" relativeHeight="251665408" behindDoc="0" locked="0" layoutInCell="1" allowOverlap="1" wp14:anchorId="1A7E4895" wp14:editId="44B99051">
+          <wp:anchor distT="0" distB="0" distL="114300" distR="114300" simplePos="0" relativeHeight="251665408" behindDoc="0" locked="0" layoutInCell="1" allowOverlap="1" wp14:anchorId="1A7E4895" wp14:editId="7E85F1B0">
             <wp:simplePos x="0" y="0"/>
             <wp:positionH relativeFrom="column">
               <wp:posOffset>0</wp:posOffset>
@@ -3099,6 +3377,7 @@
     <w:p>
       <w:pPr>
         <w:spacing w:before="100" w:beforeAutospacing="1" w:after="100" w:afterAutospacing="1" w:line="240" w:lineRule="auto"/>
+        <w:jc w:val="both"/>
         <w:rPr>
           <w:rFonts w:eastAsia="Times New Roman" w:cstheme="minorHAnsi"/>
           <w:kern w:val="0"/>
@@ -3164,6 +3443,7 @@
     <w:p>
       <w:pPr>
         <w:spacing w:before="100" w:beforeAutospacing="1" w:after="100" w:afterAutospacing="1" w:line="240" w:lineRule="auto"/>
+        <w:jc w:val="both"/>
         <w:rPr>
           <w:rFonts w:cstheme="minorHAnsi"/>
         </w:rPr>
@@ -3190,36 +3470,33 @@
         <w:rPr>
           <w:rFonts w:cstheme="minorHAnsi"/>
         </w:rPr>
-        <w:t xml:space="preserve"> </w:t>
-      </w:r>
+        <w:t xml:space="preserve"> Les classes avec plus de 20 assertions ont tendance à être plus grandes en termes de nombre de lignes de code, avec une moyenne et </w:t>
+      </w:r>
+      <w:proofErr w:type="gramStart"/>
       <w:r>
         <w:rPr>
           <w:rFonts w:cstheme="minorHAnsi"/>
         </w:rPr>
-        <w:t xml:space="preserve">Les classes avec plus de 20 assertions ont tendance à être plus grandes en termes de nombre de lignes de code, avec une moyenne et </w:t>
+        <w:t>une médiane significativement plus élevée</w:t>
       </w:r>
       <w:r>
         <w:rPr>
           <w:rFonts w:cstheme="minorHAnsi"/>
         </w:rPr>
-        <w:t>une médiane significativement plus élevée</w:t>
-      </w:r>
+        <w:t>s</w:t>
+      </w:r>
+      <w:proofErr w:type="gramEnd"/>
       <w:r>
         <w:rPr>
           <w:rFonts w:cstheme="minorHAnsi"/>
         </w:rPr>
-        <w:t xml:space="preserve"> que celles avec moins de 20 assertions</w:t>
-      </w:r>
-      <w:r>
-        <w:rPr>
-          <w:rFonts w:cstheme="minorHAnsi"/>
-        </w:rPr>
-        <w:t>.</w:t>
+        <w:t xml:space="preserve"> que celles avec moins de 20 assertions.</w:t>
       </w:r>
     </w:p>
     <w:p>
       <w:pPr>
         <w:spacing w:before="100" w:beforeAutospacing="1" w:after="100" w:afterAutospacing="1" w:line="240" w:lineRule="auto"/>
+        <w:jc w:val="both"/>
       </w:pPr>
       <w:r>
         <w:rPr>
@@ -3228,95 +3505,44 @@
         <w:t xml:space="preserve">Nous avons aussi décidé d’aller plus loin dans l’analyse en utilisant la métrique WMC qui permet </w:t>
       </w:r>
       <w:r>
-        <w:t>d’</w:t>
-      </w:r>
-      <w:r>
-        <w:t>évaluer la complexité d'une classe dans le contexte de la programmation orientée obje</w:t>
-      </w:r>
-      <w:r>
-        <w:t>t.</w:t>
+        <w:t>d’évaluer la complexité d'une classe dans le contexte de la programmation orientée objet.</w:t>
       </w:r>
     </w:p>
     <w:p>
       <w:pPr>
         <w:spacing w:before="100" w:beforeAutospacing="1" w:after="100" w:afterAutospacing="1" w:line="240" w:lineRule="auto"/>
+        <w:jc w:val="both"/>
       </w:pPr>
       <w:r>
-        <w:t>La médiane de WMC est de 8</w:t>
-      </w:r>
-      <w:r>
-        <w:t xml:space="preserve"> pour les classes avec un maximum de 20 assertions</w:t>
-      </w:r>
-      <w:r>
-        <w:t xml:space="preserve">, </w:t>
-      </w:r>
-      <w:r>
-        <w:t>ce</w:t>
-      </w:r>
-      <w:r>
-        <w:t xml:space="preserve"> qu</w:t>
-      </w:r>
-      <w:r>
-        <w:t>i indique que</w:t>
-      </w:r>
-      <w:r>
-        <w:t xml:space="preserve"> 50% des classes ont un WMC de 8 ou moins</w:t>
-      </w:r>
-      <w:r>
-        <w:t>.</w:t>
-      </w:r>
-      <w:r>
-        <w:t xml:space="preserve"> Elle est de 13 pour celles avec plus de 20 assertions. La </w:t>
-      </w:r>
-      <w:r>
-        <w:t>moyenne est de 15.5</w:t>
-      </w:r>
-      <w:r>
-        <w:t xml:space="preserve"> pour les classes avec plus de 20 assertions</w:t>
-      </w:r>
-      <w:r>
-        <w:t xml:space="preserve">, </w:t>
-      </w:r>
-      <w:r>
-        <w:t>cela montre</w:t>
-      </w:r>
-      <w:r>
-        <w:t xml:space="preserve"> une tendance centrale vers des valeurs plus élevées</w:t>
-      </w:r>
-      <w:r>
-        <w:t xml:space="preserve">. </w:t>
-      </w:r>
-      <w:r>
-        <w:t>Les classes avec plus de 20 assertions ont tendance à avoir un WMC plus élevé, indiquant une complexité plus importante par rapport aux classes avec moins de 20 assertions.</w:t>
+        <w:lastRenderedPageBreak/>
+        <w:t>La médiane de WMC est de 8 pour les classes avec un maximum de 20 assertions, ce qui indique que 50% des classes ont un WMC de 8 ou moins.</w:t>
+      </w:r>
+      <w:r>
+        <w:t xml:space="preserve"> Elle est de 13 pour celles avec plus de 20 assertions. La moyenne est de 15.5 pour les classes avec plus de 20 assertions, cela montre une tendance centrale vers des valeurs plus élevées. Les classes avec plus de 20 assertions ont tendance à avoir un WMC plus élevé, indiquant une complexité plus importante par rapport aux classes avec moins de 20 assertions.</w:t>
       </w:r>
     </w:p>
     <w:p>
       <w:pPr>
         <w:spacing w:before="100" w:beforeAutospacing="1" w:after="100" w:afterAutospacing="1" w:line="240" w:lineRule="auto"/>
+        <w:jc w:val="both"/>
       </w:pPr>
       <w:r>
-        <w:lastRenderedPageBreak/>
         <w:t>Les sta</w:t>
       </w:r>
       <w:r>
-        <w:t>tistiques descriptives montrent que les classes avec plus de 20 assertions s</w:t>
-      </w:r>
-      <w:r>
-        <w:t>ont généralement plus grandes (en termes de lignes de code) et plus complexes (mesurées par WMC) que celles avec moins de 20 assertions.</w:t>
-      </w:r>
-      <w:r>
-        <w:t xml:space="preserve"> Cela peut partiellement confirmer que </w:t>
-      </w:r>
-      <w:r>
-        <w:t>les classes avec plus d'assertions sont plus complexes</w:t>
-      </w:r>
-      <w:r>
-        <w:t>. IL est cependant important de ne pas se limiter à cette étude pour affirmer que les classes de plus de 20 assertions sont plus complexes car plusieurs autres facteurs internes et externes peuvent entrer en jeu.</w:t>
+        <w:t>tistiques descriptives montrent que les classes avec plus de 20 assertions sont généralement plus grandes (en termes de lignes de code) et plus complexes (mesurées par WMC) que celles avec moins de 20 assertions. Cela peut partiellement confirmer que les classes avec plus d'assertions sont plus complexes. IL est cependant important de ne pas se limiter à cette étude pour affirmer que les classes de plus de 20 assertions sont plus complexes</w:t>
+      </w:r>
+      <w:r>
+        <w:t>,</w:t>
+      </w:r>
+      <w:r>
+        <w:t xml:space="preserve"> car plusieurs autres facteurs internes et externes peuvent entrer en jeu.</w:t>
       </w:r>
     </w:p>
     <w:p>
       <w:pPr>
         <w:spacing w:before="100" w:beforeAutospacing="1" w:after="100" w:afterAutospacing="1" w:line="240" w:lineRule="auto"/>
+        <w:jc w:val="both"/>
         <w:rPr>
           <w:rFonts w:eastAsia="Times New Roman" w:cstheme="minorHAnsi"/>
           <w:b/>
@@ -3341,6 +3567,7 @@
     <w:p>
       <w:pPr>
         <w:spacing w:before="100" w:beforeAutospacing="1" w:after="100" w:afterAutospacing="1" w:line="240" w:lineRule="auto"/>
+        <w:jc w:val="both"/>
         <w:rPr>
           <w:rFonts w:eastAsia="Times New Roman" w:cstheme="minorHAnsi"/>
           <w:kern w:val="0"/>
@@ -3385,10 +3612,19 @@
         <w:t xml:space="preserve"> certaines variables peuvent influencer </w:t>
       </w:r>
       <w:r>
-        <w:t>à la fois le nombre d'assertions et la complexité des classes</w:t>
-      </w:r>
-      <w:r>
-        <w:t>, la généralisation de notre étude peut être limité car l’échantillonnage dans le cas où l’échantillonnage n’est pas représentatif. Les mesures utilisées pour évaluer la complexité ne sont pas suffisante.</w:t>
+        <w:t>à la fois le nombre d'assertions et la complexité des classes, la généralisation de notre étude peut être limité</w:t>
+      </w:r>
+      <w:r>
+        <w:t>e,</w:t>
+      </w:r>
+      <w:r>
+        <w:t xml:space="preserve"> car l’échantillonnage dans le cas où l’échantillonnage n’est pas représentatif. Les mesures utilisées pour évaluer la complexité ne sont pas suffisante</w:t>
+      </w:r>
+      <w:r>
+        <w:t>s</w:t>
+      </w:r>
+      <w:r>
+        <w:t>.</w:t>
       </w:r>
     </w:p>
     <w:p>
@@ -3500,9 +3736,9 @@
         <mc:AlternateContent>
           <mc:Choice Requires="cx1">
             <w:drawing>
-              <wp:inline distT="0" distB="0" distL="0" distR="0" wp14:anchorId="2AF15DA5" wp14:editId="64417729">
-                <wp:extent cx="2133600" cy="2011680"/>
-                <wp:effectExtent l="0" t="0" r="0" b="7620"/>
+              <wp:inline distT="0" distB="0" distL="0" distR="0" wp14:anchorId="2AF15DA5" wp14:editId="4B0EADA4">
+                <wp:extent cx="2133600" cy="2004060"/>
+                <wp:effectExtent l="0" t="0" r="0" b="15240"/>
                 <wp:docPr id="1908090770" name="Graphique 1">
                   <a:extLst xmlns:a="http://schemas.openxmlformats.org/drawingml/2006/main">
                     <a:ext uri="{FF2B5EF4-FFF2-40B4-BE49-F238E27FC236}">
@@ -3521,9 +3757,9 @@
           </mc:Choice>
           <mc:Fallback>
             <w:drawing>
-              <wp:inline distT="0" distB="0" distL="0" distR="0" wp14:anchorId="2AF15DA5" wp14:editId="64417729">
-                <wp:extent cx="2133600" cy="2011680"/>
-                <wp:effectExtent l="0" t="0" r="0" b="7620"/>
+              <wp:inline distT="0" distB="0" distL="0" distR="0" wp14:anchorId="2AF15DA5" wp14:editId="4B0EADA4">
+                <wp:extent cx="2133600" cy="2004060"/>
+                <wp:effectExtent l="0" t="0" r="0" b="15240"/>
                 <wp:docPr id="1908090770" name="Graphique 1">
                   <a:extLst xmlns:a="http://schemas.openxmlformats.org/drawingml/2006/main">
                     <a:ext uri="{FF2B5EF4-FFF2-40B4-BE49-F238E27FC236}">
@@ -3558,7 +3794,7 @@
                       <pic:spPr>
                         <a:xfrm>
                           <a:off x="0" y="0"/>
-                          <a:ext cx="2133600" cy="2011680"/>
+                          <a:ext cx="2133600" cy="2004060"/>
                         </a:xfrm>
                         <a:prstGeom prst="rect">
                           <a:avLst/>
@@ -3623,7 +3859,7 @@
     <w:sdtContent>
       <w:p>
         <w:pPr>
-          <w:pStyle w:val="Footer"/>
+          <w:pStyle w:val="Pieddepage"/>
           <w:jc w:val="right"/>
         </w:pPr>
         <w:r>
@@ -3646,7 +3882,7 @@
   </w:sdt>
   <w:p>
     <w:pPr>
-      <w:pStyle w:val="Footer"/>
+      <w:pStyle w:val="Pieddepage"/>
     </w:pPr>
   </w:p>
 </w:ftr>
@@ -3681,7 +3917,7 @@
 <w:hdr xmlns:wpc="http://schemas.microsoft.com/office/word/2010/wordprocessingCanvas" xmlns:cx="http://schemas.microsoft.com/office/drawing/2014/chartex" xmlns:cx1="http://schemas.microsoft.com/office/drawing/2015/9/8/chartex" xmlns:cx2="http://schemas.microsoft.com/office/drawing/2015/10/21/chartex" xmlns:cx3="http://schemas.microsoft.com/office/drawing/2016/5/9/chartex" xmlns:cx4="http://schemas.microsoft.com/office/drawing/2016/5/10/chartex" xmlns:cx5="http://schemas.microsoft.com/office/drawing/2016/5/11/chartex" xmlns:cx6="http://schemas.microsoft.com/office/drawing/2016/5/12/chartex" xmlns:cx7="http://schemas.microsoft.com/office/drawing/2016/5/13/chartex" xmlns:cx8="http://schemas.microsoft.com/office/drawing/2016/5/14/chartex" xmlns:mc="http://schemas.openxmlformats.org/markup-compatibility/2006" xmlns:aink="http://schemas.microsoft.com/office/drawing/2016/ink" xmlns:am3d="http://schemas.microsoft.com/office/drawing/2017/model3d" xmlns:o="urn:schemas-microsoft-com:office:office" xmlns:oel="http://schemas.microsoft.com/office/2019/extlst" xmlns:r="http://schemas.openxmlformats.org/officeDocument/2006/relationships" xmlns:m="http://schemas.openxmlformats.org/officeDocument/2006/math" xmlns:v="urn:schemas-microsoft-com:vml" xmlns:wp14="http://schemas.microsoft.com/office/word/2010/wordprocessingDrawing" xmlns:wp="http://schemas.openxmlformats.org/drawingml/2006/wordprocessingDrawing" xmlns:w10="urn:schemas-microsoft-com:office:word" xmlns:w="http://schemas.openxmlformats.org/wordprocessingml/2006/main" xmlns:w14="http://schemas.microsoft.com/office/word/2010/wordml" xmlns:w15="http://schemas.microsoft.com/office/word/2012/wordml" xmlns:w16cex="http://schemas.microsoft.com/office/word/2018/wordml/cex" xmlns:w16cid="http://schemas.microsoft.com/office/word/2016/wordml/cid" xmlns:w16="http://schemas.microsoft.com/office/word/2018/wordml" xmlns:w16sdtdh="http://schemas.microsoft.com/office/word/2020/wordml/sdtdatahash" xmlns:w16se="http://schemas.microsoft.com/office/word/2015/wordml/symex" xmlns:wpg="http://schemas.microsoft.com/office/word/2010/wordprocessingGroup" xmlns:wpi="http://schemas.microsoft.com/office/word/2010/wordprocessingInk" xmlns:wne="http://schemas.microsoft.com/office/word/2006/wordml" xmlns:wps="http://schemas.microsoft.com/office/word/2010/wordprocessingShape" mc:Ignorable="w14 w15 w16se w16cid w16 w16cex w16sdtdh wp14">
   <w:p>
     <w:pPr>
-      <w:pStyle w:val="Header"/>
+      <w:pStyle w:val="En-tte"/>
     </w:pPr>
     <w:r>
       <w:t>Alexis Boucher 20217120</w:t>
@@ -3700,7 +3936,7 @@
   </w:p>
   <w:p>
     <w:pPr>
-      <w:pStyle w:val="Header"/>
+      <w:pStyle w:val="En-tte"/>
     </w:pPr>
     <w:r>
       <w:t>Marguerite Mireille Camara 20143122</w:t>
@@ -3714,7 +3950,7 @@
     <w:hyperlink r:id="rId1" w:history="1">
       <w:r>
         <w:rPr>
-          <w:rStyle w:val="Hyperlink"/>
+          <w:rStyle w:val="Lienhypertexte"/>
         </w:rPr>
         <w:t>https://github.com/AlexisBoucher/IFT3913</w:t>
       </w:r>
@@ -5315,10 +5551,10 @@
     <w:name w:val="Normal"/>
     <w:qFormat/>
   </w:style>
-  <w:style w:type="paragraph" w:styleId="Heading4">
+  <w:style w:type="paragraph" w:styleId="Titre4">
     <w:name w:val="heading 4"/>
     <w:basedOn w:val="Normal"/>
-    <w:link w:val="Heading4Char"/>
+    <w:link w:val="Titre4Car"/>
     <w:uiPriority w:val="9"/>
     <w:qFormat/>
     <w:rsid w:val="006C62B6"/>
@@ -5337,13 +5573,13 @@
       <w14:ligatures w14:val="none"/>
     </w:rPr>
   </w:style>
-  <w:style w:type="character" w:default="1" w:styleId="DefaultParagraphFont">
+  <w:style w:type="character" w:default="1" w:styleId="Policepardfaut">
     <w:name w:val="Default Paragraph Font"/>
     <w:uiPriority w:val="1"/>
     <w:semiHidden/>
     <w:unhideWhenUsed/>
   </w:style>
-  <w:style w:type="table" w:default="1" w:styleId="TableNormal">
+  <w:style w:type="table" w:default="1" w:styleId="TableauNormal">
     <w:name w:val="Normal Table"/>
     <w:uiPriority w:val="99"/>
     <w:semiHidden/>
@@ -5358,16 +5594,16 @@
       </w:tblCellMar>
     </w:tblPr>
   </w:style>
-  <w:style w:type="numbering" w:default="1" w:styleId="NoList">
+  <w:style w:type="numbering" w:default="1" w:styleId="Aucuneliste">
     <w:name w:val="No List"/>
     <w:uiPriority w:val="99"/>
     <w:semiHidden/>
     <w:unhideWhenUsed/>
   </w:style>
-  <w:style w:type="paragraph" w:styleId="Header">
+  <w:style w:type="paragraph" w:styleId="En-tte">
     <w:name w:val="header"/>
     <w:basedOn w:val="Normal"/>
-    <w:link w:val="HeaderChar"/>
+    <w:link w:val="En-tteCar"/>
     <w:uiPriority w:val="99"/>
     <w:unhideWhenUsed/>
     <w:rsid w:val="00A66951"/>
@@ -5379,17 +5615,17 @@
       <w:spacing w:after="0" w:line="240" w:lineRule="auto"/>
     </w:pPr>
   </w:style>
-  <w:style w:type="character" w:customStyle="1" w:styleId="HeaderChar">
-    <w:name w:val="Header Char"/>
-    <w:basedOn w:val="DefaultParagraphFont"/>
-    <w:link w:val="Header"/>
+  <w:style w:type="character" w:customStyle="1" w:styleId="En-tteCar">
+    <w:name w:val="En-tête Car"/>
+    <w:basedOn w:val="Policepardfaut"/>
+    <w:link w:val="En-tte"/>
     <w:uiPriority w:val="99"/>
     <w:rsid w:val="00A66951"/>
   </w:style>
-  <w:style w:type="paragraph" w:styleId="Footer">
+  <w:style w:type="paragraph" w:styleId="Pieddepage">
     <w:name w:val="footer"/>
     <w:basedOn w:val="Normal"/>
-    <w:link w:val="FooterChar"/>
+    <w:link w:val="PieddepageCar"/>
     <w:uiPriority w:val="99"/>
     <w:unhideWhenUsed/>
     <w:rsid w:val="00A66951"/>
@@ -5401,14 +5637,14 @@
       <w:spacing w:after="0" w:line="240" w:lineRule="auto"/>
     </w:pPr>
   </w:style>
-  <w:style w:type="character" w:customStyle="1" w:styleId="FooterChar">
-    <w:name w:val="Footer Char"/>
-    <w:basedOn w:val="DefaultParagraphFont"/>
-    <w:link w:val="Footer"/>
+  <w:style w:type="character" w:customStyle="1" w:styleId="PieddepageCar">
+    <w:name w:val="Pied de page Car"/>
+    <w:basedOn w:val="Policepardfaut"/>
+    <w:link w:val="Pieddepage"/>
     <w:uiPriority w:val="99"/>
     <w:rsid w:val="00A66951"/>
   </w:style>
-  <w:style w:type="paragraph" w:styleId="Caption">
+  <w:style w:type="paragraph" w:styleId="Lgende">
     <w:name w:val="caption"/>
     <w:basedOn w:val="Normal"/>
     <w:next w:val="Normal"/>
@@ -5427,9 +5663,9 @@
       <w:szCs w:val="18"/>
     </w:rPr>
   </w:style>
-  <w:style w:type="character" w:styleId="Hyperlink">
+  <w:style w:type="character" w:styleId="Lienhypertexte">
     <w:name w:val="Hyperlink"/>
-    <w:basedOn w:val="DefaultParagraphFont"/>
+    <w:basedOn w:val="Policepardfaut"/>
     <w:uiPriority w:val="99"/>
     <w:unhideWhenUsed/>
     <w:rsid w:val="001A33C7"/>
@@ -5438,9 +5674,9 @@
       <w:u w:val="single"/>
     </w:rPr>
   </w:style>
-  <w:style w:type="character" w:styleId="UnresolvedMention">
+  <w:style w:type="character" w:styleId="Mentionnonrsolue">
     <w:name w:val="Unresolved Mention"/>
-    <w:basedOn w:val="DefaultParagraphFont"/>
+    <w:basedOn w:val="Policepardfaut"/>
     <w:uiPriority w:val="99"/>
     <w:semiHidden/>
     <w:unhideWhenUsed/>
@@ -5450,7 +5686,7 @@
       <w:shd w:val="clear" w:color="auto" w:fill="E1DFDD"/>
     </w:rPr>
   </w:style>
-  <w:style w:type="paragraph" w:styleId="ListParagraph">
+  <w:style w:type="paragraph" w:styleId="Paragraphedeliste">
     <w:name w:val="List Paragraph"/>
     <w:basedOn w:val="Normal"/>
     <w:uiPriority w:val="34"/>
@@ -5461,9 +5697,9 @@
       <w:contextualSpacing/>
     </w:pPr>
   </w:style>
-  <w:style w:type="table" w:styleId="TableGrid">
+  <w:style w:type="table" w:styleId="Grilledutableau">
     <w:name w:val="Table Grid"/>
-    <w:basedOn w:val="TableNormal"/>
+    <w:basedOn w:val="TableauNormal"/>
     <w:uiPriority w:val="39"/>
     <w:rsid w:val="006A2FCD"/>
     <w:pPr>
@@ -5480,10 +5716,10 @@
       </w:tblBorders>
     </w:tblPr>
   </w:style>
-  <w:style w:type="character" w:customStyle="1" w:styleId="Heading4Char">
-    <w:name w:val="Heading 4 Char"/>
-    <w:basedOn w:val="DefaultParagraphFont"/>
-    <w:link w:val="Heading4"/>
+  <w:style w:type="character" w:customStyle="1" w:styleId="Titre4Car">
+    <w:name w:val="Titre 4 Car"/>
+    <w:basedOn w:val="Policepardfaut"/>
+    <w:link w:val="Titre4"/>
     <w:uiPriority w:val="9"/>
     <w:rsid w:val="006C62B6"/>
     <w:rPr>
@@ -5497,9 +5733,9 @@
       <w14:ligatures w14:val="none"/>
     </w:rPr>
   </w:style>
-  <w:style w:type="character" w:styleId="Strong">
+  <w:style w:type="character" w:styleId="lev">
     <w:name w:val="Strong"/>
-    <w:basedOn w:val="DefaultParagraphFont"/>
+    <w:basedOn w:val="Policepardfaut"/>
     <w:uiPriority w:val="22"/>
     <w:qFormat/>
     <w:rsid w:val="006C62B6"/>
@@ -5533,7 +5769,7 @@
 <file path=word/charts/chart1.xml><?xml version="1.0" encoding="utf-8"?>
 <c:chartSpace xmlns:c="http://schemas.openxmlformats.org/drawingml/2006/chart" xmlns:a="http://schemas.openxmlformats.org/drawingml/2006/main" xmlns:r="http://schemas.openxmlformats.org/officeDocument/2006/relationships" xmlns:c16r2="http://schemas.microsoft.com/office/drawing/2015/06/chart">
   <c:date1904 val="0"/>
-  <c:lang val="en-GB"/>
+  <c:lang val="fr-FR"/>
   <c:roundedCorners val="0"/>
   <mc:AlternateContent xmlns:mc="http://schemas.openxmlformats.org/markup-compatibility/2006">
     <mc:Choice xmlns:c14="http://schemas.microsoft.com/office/drawing/2007/8/2/chart" Requires="c14">
@@ -5595,7 +5831,7 @@
               <a:cs typeface="+mn-cs"/>
             </a:defRPr>
           </a:pPr>
-          <a:endParaRPr lang="en-US"/>
+          <a:endParaRPr lang="fr-FR"/>
         </a:p>
       </c:txPr>
     </c:title>
@@ -5678,7 +5914,7 @@
                       <a:cs typeface="+mn-cs"/>
                     </a:defRPr>
                   </a:pPr>
-                  <a:endParaRPr lang="en-US"/>
+                  <a:endParaRPr lang="fr-FR"/>
                 </a:p>
               </c:txPr>
             </c:trendlineLbl>
@@ -7627,7 +7863,7 @@
                   <a:cs typeface="+mn-cs"/>
                 </a:defRPr>
               </a:pPr>
-              <a:endParaRPr lang="en-US"/>
+              <a:endParaRPr lang="fr-FR"/>
             </a:p>
           </c:txPr>
         </c:title>
@@ -7665,7 +7901,7 @@
                 <a:cs typeface="+mn-cs"/>
               </a:defRPr>
             </a:pPr>
-            <a:endParaRPr lang="en-US"/>
+            <a:endParaRPr lang="fr-FR"/>
           </a:p>
         </c:txPr>
         <c:crossAx val="1349955775"/>
@@ -7744,7 +7980,7 @@
                   <a:cs typeface="+mn-cs"/>
                 </a:defRPr>
               </a:pPr>
-              <a:endParaRPr lang="en-US"/>
+              <a:endParaRPr lang="fr-FR"/>
             </a:p>
           </c:txPr>
         </c:title>
@@ -7782,7 +8018,7 @@
                 <a:cs typeface="+mn-cs"/>
               </a:defRPr>
             </a:pPr>
-            <a:endParaRPr lang="en-US"/>
+            <a:endParaRPr lang="fr-FR"/>
           </a:p>
         </c:txPr>
         <c:crossAx val="106712511"/>
@@ -7830,7 +8066,7 @@
       <a:pPr>
         <a:defRPr/>
       </a:pPr>
-      <a:endParaRPr lang="en-US"/>
+      <a:endParaRPr lang="fr-FR"/>
     </a:p>
   </c:txPr>
   <c:externalData r:id="rId3">
@@ -7842,7 +8078,7 @@
 <file path=word/charts/chart2.xml><?xml version="1.0" encoding="utf-8"?>
 <c:chartSpace xmlns:c="http://schemas.openxmlformats.org/drawingml/2006/chart" xmlns:a="http://schemas.openxmlformats.org/drawingml/2006/main" xmlns:r="http://schemas.openxmlformats.org/officeDocument/2006/relationships" xmlns:c16r2="http://schemas.microsoft.com/office/drawing/2015/06/chart">
   <c:date1904 val="0"/>
-  <c:lang val="en-GB"/>
+  <c:lang val="fr-FR"/>
   <c:roundedCorners val="0"/>
   <mc:AlternateContent xmlns:mc="http://schemas.openxmlformats.org/markup-compatibility/2006">
     <mc:Choice xmlns:c14="http://schemas.microsoft.com/office/drawing/2007/8/2/chart" Requires="c14">
@@ -7904,7 +8140,7 @@
               <a:cs typeface="+mn-cs"/>
             </a:defRPr>
           </a:pPr>
-          <a:endParaRPr lang="en-US"/>
+          <a:endParaRPr lang="fr-FR"/>
         </a:p>
       </c:txPr>
     </c:title>
@@ -7987,7 +8223,7 @@
                       <a:cs typeface="+mn-cs"/>
                     </a:defRPr>
                   </a:pPr>
-                  <a:endParaRPr lang="en-US"/>
+                  <a:endParaRPr lang="fr-FR"/>
                 </a:p>
               </c:txPr>
             </c:trendlineLbl>
@@ -9936,7 +10172,7 @@
                   <a:cs typeface="+mn-cs"/>
                 </a:defRPr>
               </a:pPr>
-              <a:endParaRPr lang="en-US"/>
+              <a:endParaRPr lang="fr-FR"/>
             </a:p>
           </c:txPr>
         </c:title>
@@ -9974,7 +10210,7 @@
                 <a:cs typeface="+mn-cs"/>
               </a:defRPr>
             </a:pPr>
-            <a:endParaRPr lang="en-US"/>
+            <a:endParaRPr lang="fr-FR"/>
           </a:p>
         </c:txPr>
         <c:crossAx val="1056256751"/>
@@ -10053,7 +10289,7 @@
                   <a:cs typeface="+mn-cs"/>
                 </a:defRPr>
               </a:pPr>
-              <a:endParaRPr lang="en-US"/>
+              <a:endParaRPr lang="fr-FR"/>
             </a:p>
           </c:txPr>
         </c:title>
@@ -10091,7 +10327,7 @@
                 <a:cs typeface="+mn-cs"/>
               </a:defRPr>
             </a:pPr>
-            <a:endParaRPr lang="en-US"/>
+            <a:endParaRPr lang="fr-FR"/>
           </a:p>
         </c:txPr>
         <c:crossAx val="1199681551"/>
@@ -10139,7 +10375,7 @@
       <a:pPr>
         <a:defRPr/>
       </a:pPr>
-      <a:endParaRPr lang="en-US"/>
+      <a:endParaRPr lang="fr-FR"/>
     </a:p>
   </c:txPr>
   <c:externalData r:id="rId3">
@@ -10151,7 +10387,7 @@
 <file path=word/charts/chart3.xml><?xml version="1.0" encoding="utf-8"?>
 <c:chartSpace xmlns:c="http://schemas.openxmlformats.org/drawingml/2006/chart" xmlns:a="http://schemas.openxmlformats.org/drawingml/2006/main" xmlns:r="http://schemas.openxmlformats.org/officeDocument/2006/relationships" xmlns:c16r2="http://schemas.microsoft.com/office/drawing/2015/06/chart">
   <c:date1904 val="0"/>
-  <c:lang val="en-GB"/>
+  <c:lang val="fr-FR"/>
   <c:roundedCorners val="0"/>
   <mc:AlternateContent xmlns:mc="http://schemas.openxmlformats.org/markup-compatibility/2006">
     <mc:Choice xmlns:c14="http://schemas.microsoft.com/office/drawing/2007/8/2/chart" Requires="c14">
@@ -10213,7 +10449,7 @@
               <a:cs typeface="+mn-cs"/>
             </a:defRPr>
           </a:pPr>
-          <a:endParaRPr lang="en-US"/>
+          <a:endParaRPr lang="fr-FR"/>
         </a:p>
       </c:txPr>
     </c:title>
@@ -10296,7 +10532,7 @@
                       <a:cs typeface="+mn-cs"/>
                     </a:defRPr>
                   </a:pPr>
-                  <a:endParaRPr lang="en-US"/>
+                  <a:endParaRPr lang="fr-FR"/>
                 </a:p>
               </c:txPr>
             </c:trendlineLbl>
@@ -12245,7 +12481,7 @@
                   <a:cs typeface="+mn-cs"/>
                 </a:defRPr>
               </a:pPr>
-              <a:endParaRPr lang="en-US"/>
+              <a:endParaRPr lang="fr-FR"/>
             </a:p>
           </c:txPr>
         </c:title>
@@ -12283,7 +12519,7 @@
                 <a:cs typeface="+mn-cs"/>
               </a:defRPr>
             </a:pPr>
-            <a:endParaRPr lang="en-US"/>
+            <a:endParaRPr lang="fr-FR"/>
           </a:p>
         </c:txPr>
         <c:crossAx val="1349955775"/>
@@ -12362,7 +12598,7 @@
                   <a:cs typeface="+mn-cs"/>
                 </a:defRPr>
               </a:pPr>
-              <a:endParaRPr lang="en-US"/>
+              <a:endParaRPr lang="fr-FR"/>
             </a:p>
           </c:txPr>
         </c:title>
@@ -12400,7 +12636,7 @@
                 <a:cs typeface="+mn-cs"/>
               </a:defRPr>
             </a:pPr>
-            <a:endParaRPr lang="en-US"/>
+            <a:endParaRPr lang="fr-FR"/>
           </a:p>
         </c:txPr>
         <c:crossAx val="106712511"/>
@@ -12448,7 +12684,7 @@
       <a:pPr>
         <a:defRPr/>
       </a:pPr>
-      <a:endParaRPr lang="en-US"/>
+      <a:endParaRPr lang="fr-FR"/>
     </a:p>
   </c:txPr>
   <c:externalData r:id="rId3">

</xml_diff>